<commit_message>
Creacion de ambientes individuales
</commit_message>
<xml_diff>
--- a/Instalacion Python/INSTALACION PYTHON.docx
+++ b/Instalacion Python/INSTALACION PYTHON.docx
@@ -388,6 +388,422 @@
           <w:lang w:val="en-US"/>
         </w:rPr>
         <w:t>-dev python3-dev</w:t>
+      </w:r>
+    </w:p>
+    <w:p>
+      <w:pPr>
+        <w:spacing w:after="0" w:line="240" w:lineRule="auto"/>
+        <w:rPr>
+          <w:lang w:val="en-US"/>
+        </w:rPr>
+      </w:pPr>
+    </w:p>
+    <w:p>
+      <w:pPr>
+        <w:spacing w:after="0" w:line="240" w:lineRule="auto"/>
+        <w:jc w:val="center"/>
+        <w:rPr>
+          <w:b/>
+          <w:bCs/>
+          <w:lang w:val="en-US"/>
+        </w:rPr>
+      </w:pPr>
+      <w:r>
+        <w:rPr>
+          <w:b/>
+          <w:bCs/>
+          <w:lang w:val="en-US"/>
+        </w:rPr>
+        <w:t>CREACION DE AMBIENTES:</w:t>
+      </w:r>
+    </w:p>
+    <w:p>
+      <w:pPr>
+        <w:spacing w:after="0" w:line="240" w:lineRule="auto"/>
+        <w:rPr>
+          <w:b/>
+          <w:bCs/>
+        </w:rPr>
+      </w:pPr>
+      <w:r>
+        <w:rPr>
+          <w:b/>
+          <w:bCs/>
+        </w:rPr>
+        <w:t xml:space="preserve">Verificar donde esta </w:t>
+      </w:r>
+      <w:proofErr w:type="spellStart"/>
+      <w:r>
+        <w:rPr>
+          <w:b/>
+          <w:bCs/>
+        </w:rPr>
+        <w:t>python</w:t>
+      </w:r>
+      <w:proofErr w:type="spellEnd"/>
+      <w:r>
+        <w:rPr>
+          <w:b/>
+          <w:bCs/>
+        </w:rPr>
+        <w:t xml:space="preserve"> y </w:t>
+      </w:r>
+      <w:proofErr w:type="spellStart"/>
+      <w:r>
+        <w:rPr>
+          <w:b/>
+          <w:bCs/>
+        </w:rPr>
+        <w:t>pip</w:t>
+      </w:r>
+      <w:proofErr w:type="spellEnd"/>
+    </w:p>
+    <w:p>
+      <w:pPr>
+        <w:spacing w:after="0" w:line="240" w:lineRule="auto"/>
+      </w:pPr>
+      <w:proofErr w:type="spellStart"/>
+      <w:r>
+        <w:t>which</w:t>
+      </w:r>
+      <w:proofErr w:type="spellEnd"/>
+      <w:r>
+        <w:t xml:space="preserve"> python3</w:t>
+      </w:r>
+    </w:p>
+    <w:p>
+      <w:pPr>
+        <w:spacing w:after="0" w:line="240" w:lineRule="auto"/>
+      </w:pPr>
+    </w:p>
+    <w:p>
+      <w:pPr>
+        <w:spacing w:after="0" w:line="240" w:lineRule="auto"/>
+      </w:pPr>
+      <w:proofErr w:type="spellStart"/>
+      <w:r>
+        <w:t>which</w:t>
+      </w:r>
+      <w:proofErr w:type="spellEnd"/>
+      <w:r>
+        <w:t xml:space="preserve"> pip3</w:t>
+      </w:r>
+    </w:p>
+    <w:p>
+      <w:pPr>
+        <w:spacing w:after="0" w:line="240" w:lineRule="auto"/>
+      </w:pPr>
+    </w:p>
+    <w:p>
+      <w:pPr>
+        <w:spacing w:after="0" w:line="240" w:lineRule="auto"/>
+        <w:rPr>
+          <w:b/>
+          <w:bCs/>
+        </w:rPr>
+      </w:pPr>
+      <w:r>
+        <w:rPr>
+          <w:b/>
+          <w:bCs/>
+        </w:rPr>
+        <w:t xml:space="preserve">Si estas en </w:t>
+      </w:r>
+      <w:proofErr w:type="spellStart"/>
+      <w:r>
+        <w:rPr>
+          <w:b/>
+          <w:bCs/>
+        </w:rPr>
+        <w:t>linus</w:t>
+      </w:r>
+      <w:proofErr w:type="spellEnd"/>
+      <w:r>
+        <w:rPr>
+          <w:b/>
+          <w:bCs/>
+        </w:rPr>
+        <w:t xml:space="preserve"> o </w:t>
+      </w:r>
+      <w:proofErr w:type="spellStart"/>
+      <w:r>
+        <w:rPr>
+          <w:b/>
+          <w:bCs/>
+        </w:rPr>
+        <w:t>wsl</w:t>
+      </w:r>
+      <w:proofErr w:type="spellEnd"/>
+      <w:r>
+        <w:rPr>
+          <w:b/>
+          <w:bCs/>
+        </w:rPr>
+        <w:t xml:space="preserve"> debes instalar</w:t>
+      </w:r>
+    </w:p>
+    <w:p>
+      <w:pPr>
+        <w:spacing w:after="0" w:line="240" w:lineRule="auto"/>
+      </w:pPr>
+      <w:r>
+        <w:t xml:space="preserve">sudo </w:t>
+      </w:r>
+      <w:proofErr w:type="spellStart"/>
+      <w:r>
+        <w:t>apt</w:t>
+      </w:r>
+      <w:proofErr w:type="spellEnd"/>
+      <w:r>
+        <w:t xml:space="preserve"> </w:t>
+      </w:r>
+      <w:proofErr w:type="spellStart"/>
+      <w:r>
+        <w:t>install</w:t>
+      </w:r>
+      <w:proofErr w:type="spellEnd"/>
+      <w:r>
+        <w:t xml:space="preserve"> -y python3-venv</w:t>
+      </w:r>
+    </w:p>
+    <w:p>
+      <w:pPr>
+        <w:spacing w:after="0" w:line="240" w:lineRule="auto"/>
+      </w:pPr>
+    </w:p>
+    <w:p>
+      <w:pPr>
+        <w:spacing w:after="0" w:line="240" w:lineRule="auto"/>
+      </w:pPr>
+      <w:r>
+        <w:rPr>
+          <w:b/>
+          <w:bCs/>
+        </w:rPr>
+        <w:t>Poner cada proyecto en su propio ambiente, entrar en cada carpeta</w:t>
+      </w:r>
+      <w:r>
+        <w:t>.</w:t>
+      </w:r>
+    </w:p>
+    <w:p>
+      <w:pPr>
+        <w:spacing w:after="0" w:line="240" w:lineRule="auto"/>
+      </w:pPr>
+      <w:r>
+        <w:t xml:space="preserve">python3 -m </w:t>
+      </w:r>
+      <w:proofErr w:type="spellStart"/>
+      <w:r>
+        <w:t>venv</w:t>
+      </w:r>
+      <w:proofErr w:type="spellEnd"/>
+      <w:r>
+        <w:t xml:space="preserve"> </w:t>
+      </w:r>
+      <w:proofErr w:type="spellStart"/>
+      <w:r>
+        <w:t>env</w:t>
+      </w:r>
+      <w:proofErr w:type="spellEnd"/>
+    </w:p>
+    <w:p>
+      <w:pPr>
+        <w:spacing w:after="0" w:line="240" w:lineRule="auto"/>
+      </w:pPr>
+    </w:p>
+    <w:p>
+      <w:pPr>
+        <w:spacing w:after="0" w:line="240" w:lineRule="auto"/>
+        <w:rPr>
+          <w:b/>
+          <w:bCs/>
+        </w:rPr>
+      </w:pPr>
+      <w:r>
+        <w:rPr>
+          <w:b/>
+          <w:bCs/>
+        </w:rPr>
+        <w:t>Activar el ambiente</w:t>
+      </w:r>
+    </w:p>
+    <w:p>
+      <w:pPr>
+        <w:spacing w:after="0" w:line="240" w:lineRule="auto"/>
+      </w:pPr>
+      <w:proofErr w:type="spellStart"/>
+      <w:r>
+        <w:t>source</w:t>
+      </w:r>
+      <w:proofErr w:type="spellEnd"/>
+      <w:r>
+        <w:t xml:space="preserve"> </w:t>
+      </w:r>
+      <w:proofErr w:type="spellStart"/>
+      <w:r>
+        <w:t>env</w:t>
+      </w:r>
+      <w:proofErr w:type="spellEnd"/>
+      <w:r>
+        <w:t>/</w:t>
+      </w:r>
+      <w:proofErr w:type="spellStart"/>
+      <w:r>
+        <w:t>bin</w:t>
+      </w:r>
+      <w:proofErr w:type="spellEnd"/>
+      <w:r>
+        <w:t>/</w:t>
+      </w:r>
+      <w:r>
+        <w:t>actívate</w:t>
+      </w:r>
+    </w:p>
+    <w:p>
+      <w:pPr>
+        <w:spacing w:after="0" w:line="240" w:lineRule="auto"/>
+      </w:pPr>
+    </w:p>
+    <w:p>
+      <w:pPr>
+        <w:spacing w:after="0" w:line="240" w:lineRule="auto"/>
+        <w:rPr>
+          <w:b/>
+          <w:bCs/>
+        </w:rPr>
+      </w:pPr>
+      <w:r>
+        <w:rPr>
+          <w:b/>
+          <w:bCs/>
+        </w:rPr>
+        <w:t>Salir del ambiente virtual</w:t>
+      </w:r>
+    </w:p>
+    <w:p>
+      <w:pPr>
+        <w:spacing w:after="0" w:line="240" w:lineRule="auto"/>
+      </w:pPr>
+      <w:proofErr w:type="spellStart"/>
+      <w:r>
+        <w:t>D</w:t>
+      </w:r>
+      <w:r>
+        <w:t>eactivate</w:t>
+      </w:r>
+      <w:proofErr w:type="spellEnd"/>
+    </w:p>
+    <w:p>
+      <w:pPr>
+        <w:spacing w:after="0" w:line="240" w:lineRule="auto"/>
+      </w:pPr>
+    </w:p>
+    <w:p>
+      <w:pPr>
+        <w:spacing w:after="0" w:line="240" w:lineRule="auto"/>
+        <w:rPr>
+          <w:b/>
+          <w:bCs/>
+        </w:rPr>
+      </w:pPr>
+      <w:r>
+        <w:rPr>
+          <w:b/>
+          <w:bCs/>
+        </w:rPr>
+        <w:t xml:space="preserve">Podemos instalar las </w:t>
+      </w:r>
+      <w:proofErr w:type="spellStart"/>
+      <w:r>
+        <w:rPr>
+          <w:b/>
+          <w:bCs/>
+        </w:rPr>
+        <w:t>librerias</w:t>
+      </w:r>
+      <w:proofErr w:type="spellEnd"/>
+      <w:r>
+        <w:rPr>
+          <w:b/>
+          <w:bCs/>
+        </w:rPr>
+        <w:t xml:space="preserve"> necesarias en el ambiente virtual </w:t>
+      </w:r>
+      <w:proofErr w:type="gramStart"/>
+      <w:r>
+        <w:rPr>
+          <w:b/>
+          <w:bCs/>
+        </w:rPr>
+        <w:t>como</w:t>
+      </w:r>
+      <w:proofErr w:type="gramEnd"/>
+      <w:r>
+        <w:rPr>
+          <w:b/>
+          <w:bCs/>
+        </w:rPr>
+        <w:t xml:space="preserve"> por ejemplo</w:t>
+      </w:r>
+    </w:p>
+    <w:p>
+      <w:pPr>
+        <w:spacing w:after="0" w:line="240" w:lineRule="auto"/>
+      </w:pPr>
+      <w:r>
+        <w:t xml:space="preserve">pip3 </w:t>
+      </w:r>
+      <w:proofErr w:type="spellStart"/>
+      <w:r>
+        <w:t>install</w:t>
+      </w:r>
+      <w:proofErr w:type="spellEnd"/>
+      <w:r>
+        <w:t xml:space="preserve"> </w:t>
+      </w:r>
+      <w:proofErr w:type="spellStart"/>
+      <w:r>
+        <w:t>matplotlib</w:t>
+      </w:r>
+      <w:proofErr w:type="spellEnd"/>
+      <w:r>
+        <w:t>==3.5.0</w:t>
+      </w:r>
+    </w:p>
+    <w:p>
+      <w:pPr>
+        <w:spacing w:after="0" w:line="240" w:lineRule="auto"/>
+      </w:pPr>
+    </w:p>
+    <w:p>
+      <w:pPr>
+        <w:spacing w:after="0" w:line="240" w:lineRule="auto"/>
+        <w:rPr>
+          <w:b/>
+          <w:bCs/>
+        </w:rPr>
+      </w:pPr>
+      <w:r>
+        <w:rPr>
+          <w:b/>
+          <w:bCs/>
+        </w:rPr>
+        <w:t>Verificar las instalaciones</w:t>
+      </w:r>
+    </w:p>
+    <w:p>
+      <w:pPr>
+        <w:spacing w:after="0" w:line="240" w:lineRule="auto"/>
+        <w:rPr>
+          <w:lang w:val="en-US"/>
+        </w:rPr>
+      </w:pPr>
+      <w:r>
+        <w:rPr>
+          <w:lang w:val="en-US"/>
+        </w:rPr>
+        <w:t>pip3 freeze</w:t>
       </w:r>
     </w:p>
     <w:sectPr>

</xml_diff>